<commit_message>
version final y presentacion
</commit_message>
<xml_diff>
--- a/entrega_final/graficas.docx
+++ b/entrega_final/graficas.docx
@@ -16,7 +16,7 @@
           <w:r>
             <w:rPr>
               <w:noProof/>
-              <w:lang w:val="es-ES_tradnl" w:eastAsia="es-ES_tradnl"/>
+              <w:lang w:eastAsia="en-GB"/>
             </w:rPr>
             <mc:AlternateContent>
               <mc:Choice Requires="wpg">
@@ -285,7 +285,7 @@
           <w:r>
             <w:rPr>
               <w:noProof/>
-              <w:lang w:val="es-ES_tradnl" w:eastAsia="es-ES_tradnl"/>
+              <w:lang w:eastAsia="en-GB"/>
             </w:rPr>
             <mc:AlternateContent>
               <mc:Choice Requires="wps">
@@ -348,7 +348,7 @@
                             <w:txbxContent>
                               <w:p>
                                 <w:pPr>
-                                  <w:pStyle w:val="Sinespaciado"/>
+                                  <w:pStyle w:val="NoSpacing"/>
                                   <w:jc w:val="right"/>
                                   <w:rPr>
                                     <w:color w:val="595959" w:themeColor="text1" w:themeTint="A6"/>
@@ -416,7 +416,7 @@
                               </w:p>
                               <w:p>
                                 <w:pPr>
-                                  <w:pStyle w:val="Sinespaciado"/>
+                                  <w:pStyle w:val="NoSpacing"/>
                                   <w:jc w:val="right"/>
                                   <w:rPr>
                                     <w:color w:val="595959" w:themeColor="text1" w:themeTint="A6"/>
@@ -544,7 +544,7 @@
           <w:r>
             <w:rPr>
               <w:noProof/>
-              <w:lang w:val="es-ES_tradnl" w:eastAsia="es-ES_tradnl"/>
+              <w:lang w:eastAsia="en-GB"/>
             </w:rPr>
             <mc:AlternateContent>
               <mc:Choice Requires="wps">
@@ -607,7 +607,7 @@
                             <w:txbxContent>
                               <w:p>
                                 <w:pPr>
-                                  <w:pStyle w:val="Sinespaciado"/>
+                                  <w:pStyle w:val="NoSpacing"/>
                                   <w:jc w:val="right"/>
                                   <w:rPr>
                                     <w:color w:val="4472C4" w:themeColor="accent1"/>
@@ -628,7 +628,7 @@
                               </w:p>
                               <w:p>
                                 <w:pPr>
-                                  <w:pStyle w:val="Sinespaciado"/>
+                                  <w:pStyle w:val="NoSpacing"/>
                                   <w:jc w:val="right"/>
                                   <w:rPr>
                                     <w:color w:val="595959" w:themeColor="text1" w:themeTint="A6"/>
@@ -650,7 +650,7 @@
                               </w:p>
                               <w:p>
                                 <w:pPr>
-                                  <w:pStyle w:val="Sinespaciado"/>
+                                  <w:pStyle w:val="NoSpacing"/>
                                   <w:jc w:val="right"/>
                                   <w:rPr>
                                     <w:color w:val="595959" w:themeColor="text1" w:themeTint="A6"/>
@@ -671,7 +671,7 @@
                               </w:p>
                               <w:p>
                                 <w:pPr>
-                                  <w:pStyle w:val="Sinespaciado"/>
+                                  <w:pStyle w:val="NoSpacing"/>
                                   <w:jc w:val="right"/>
                                   <w:rPr>
                                     <w:color w:val="595959" w:themeColor="text1" w:themeTint="A6"/>
@@ -692,7 +692,7 @@
                               </w:p>
                               <w:p>
                                 <w:pPr>
-                                  <w:pStyle w:val="Sinespaciado"/>
+                                  <w:pStyle w:val="NoSpacing"/>
                                   <w:jc w:val="right"/>
                                   <w:rPr>
                                     <w:color w:val="595959" w:themeColor="text1" w:themeTint="A6"/>
@@ -855,7 +855,7 @@
           <w:r>
             <w:rPr>
               <w:noProof/>
-              <w:lang w:val="es-ES_tradnl" w:eastAsia="es-ES_tradnl"/>
+              <w:lang w:eastAsia="en-GB"/>
             </w:rPr>
             <mc:AlternateContent>
               <mc:Choice Requires="wps">
@@ -1125,14 +1125,14 @@
     </w:sdt>
     <w:p>
       <w:pPr>
-        <w:pStyle w:val="Puesto"/>
-        <w:rPr>
-          <w:rStyle w:val="Referenciaintensa"/>
+        <w:pStyle w:val="Title"/>
+        <w:rPr>
+          <w:rStyle w:val="IntenseReference"/>
         </w:rPr>
       </w:pPr>
       <w:r>
         <w:rPr>
-          <w:rStyle w:val="Referenciaintensa"/>
+          <w:rStyle w:val="IntenseReference"/>
         </w:rPr>
         <w:lastRenderedPageBreak/>
         <w:t>ÍNDICE</w:t>
@@ -1140,7 +1140,7 @@
     </w:p>
     <w:p>
       <w:pPr>
-        <w:pStyle w:val="TDC1"/>
+        <w:pStyle w:val="TOC1"/>
         <w:tabs>
           <w:tab w:val="right" w:pos="8488"/>
         </w:tabs>
@@ -1165,10 +1165,10 @@
       <w:r>
         <w:fldChar w:fldCharType="separate"/>
       </w:r>
-      <w:hyperlink w:anchor="_Toc499993073" w:history="1">
-        <w:r>
-          <w:rPr>
-            <w:rStyle w:val="Hipervnculo"/>
+      <w:hyperlink w:anchor="_Toc501656022" w:history="1">
+        <w:r>
+          <w:rPr>
+            <w:rStyle w:val="Hyperlink"/>
             <w:noProof/>
             <w:lang w:val="es-ES"/>
           </w:rPr>
@@ -1193,7 +1193,7 @@
             <w:noProof/>
             <w:webHidden/>
           </w:rPr>
-          <w:instrText xml:space="preserve"> PAGEREF _Toc499993073 \h </w:instrText>
+          <w:instrText xml:space="preserve"> PAGEREF _Toc501656022 \h </w:instrText>
         </w:r>
         <w:r>
           <w:rPr>
@@ -1226,7 +1226,7 @@
     </w:p>
     <w:p>
       <w:pPr>
-        <w:pStyle w:val="TDC1"/>
+        <w:pStyle w:val="TOC1"/>
         <w:tabs>
           <w:tab w:val="right" w:pos="8488"/>
         </w:tabs>
@@ -1242,13 +1242,14 @@
           <w:lang w:eastAsia="en-GB"/>
         </w:rPr>
       </w:pPr>
-      <w:hyperlink w:anchor="_Toc499993074" w:history="1">
-        <w:r>
-          <w:rPr>
-            <w:rStyle w:val="Hipervnculo"/>
-            <w:noProof/>
-          </w:rPr>
-          <w:t>Convovados</w:t>
+      <w:hyperlink w:anchor="_Toc501656023" w:history="1">
+        <w:r>
+          <w:rPr>
+            <w:rStyle w:val="Hyperlink"/>
+            <w:noProof/>
+            <w:lang w:val="es-ES"/>
+          </w:rPr>
+          <w:t>Product Burndown</w:t>
         </w:r>
         <w:r>
           <w:rPr>
@@ -1269,7 +1270,7 @@
             <w:noProof/>
             <w:webHidden/>
           </w:rPr>
-          <w:instrText xml:space="preserve"> PAGEREF _Toc499993074 \h </w:instrText>
+          <w:instrText xml:space="preserve"> PAGEREF _Toc501656023 \h </w:instrText>
         </w:r>
         <w:r>
           <w:rPr>
@@ -1289,7 +1290,7 @@
             <w:noProof/>
             <w:webHidden/>
           </w:rPr>
-          <w:t>3</w:t>
+          <w:t>4</w:t>
         </w:r>
         <w:r>
           <w:rPr>
@@ -1302,7 +1303,7 @@
     </w:p>
     <w:p>
       <w:pPr>
-        <w:pStyle w:val="TDC1"/>
+        <w:pStyle w:val="TOC1"/>
         <w:tabs>
           <w:tab w:val="right" w:pos="8488"/>
         </w:tabs>
@@ -1318,13 +1319,14 @@
           <w:lang w:eastAsia="en-GB"/>
         </w:rPr>
       </w:pPr>
-      <w:hyperlink w:anchor="_Toc499993075" w:history="1">
-        <w:r>
-          <w:rPr>
-            <w:rStyle w:val="Hipervnculo"/>
-            <w:noProof/>
-          </w:rPr>
-          <w:t>Asistentes</w:t>
+      <w:hyperlink w:anchor="_Toc501656024" w:history="1">
+        <w:r>
+          <w:rPr>
+            <w:rStyle w:val="Hyperlink"/>
+            <w:noProof/>
+            <w:lang w:val="es-ES"/>
+          </w:rPr>
+          <w:t>Sprint Burndown</w:t>
         </w:r>
         <w:r>
           <w:rPr>
@@ -1345,7 +1347,7 @@
             <w:noProof/>
             <w:webHidden/>
           </w:rPr>
-          <w:instrText xml:space="preserve"> PAGEREF _Toc499993075 \h </w:instrText>
+          <w:instrText xml:space="preserve"> PAGEREF _Toc501656024 \h </w:instrText>
         </w:r>
         <w:r>
           <w:rPr>
@@ -1365,7 +1367,7 @@
             <w:noProof/>
             <w:webHidden/>
           </w:rPr>
-          <w:t>3</w:t>
+          <w:t>5</w:t>
         </w:r>
         <w:r>
           <w:rPr>
@@ -1378,40 +1380,62 @@
     </w:p>
     <w:p>
       <w:pPr>
-        <w:pStyle w:val="TDC1"/>
+        <w:pStyle w:val="TOC2"/>
         <w:tabs>
+          <w:tab w:val="left" w:pos="341"/>
           <w:tab w:val="right" w:pos="8488"/>
         </w:tabs>
         <w:rPr>
           <w:rFonts w:eastAsiaTheme="minorEastAsia"/>
           <w:b w:val="0"/>
           <w:bCs w:val="0"/>
-          <w:caps w:val="0"/>
+          <w:smallCaps w:val="0"/>
           <w:noProof/>
           <w:sz w:val="24"/>
           <w:szCs w:val="24"/>
-          <w:u w:val="none"/>
           <w:lang w:eastAsia="en-GB"/>
         </w:rPr>
       </w:pPr>
-      <w:hyperlink w:anchor="_Toc499993076" w:history="1">
-        <w:r>
-          <w:rPr>
-            <w:rStyle w:val="Hipervnculo"/>
+      <w:hyperlink w:anchor="_Toc501656025" w:history="1">
+        <w:r>
+          <w:rPr>
+            <w:rStyle w:val="Hyperlink"/>
+            <w:rFonts w:ascii="Symbol" w:hAnsi="Symbol"/>
             <w:noProof/>
             <w:lang w:val="es-ES"/>
           </w:rPr>
-          <w:t>Ausentes</w:t>
-        </w:r>
-        <w:r>
-          <w:rPr>
-            <w:noProof/>
-            <w:webHidden/>
+          <w:t></w:t>
+        </w:r>
+        <w:r>
+          <w:rPr>
+            <w:rFonts w:eastAsiaTheme="minorEastAsia"/>
+            <w:b w:val="0"/>
+            <w:bCs w:val="0"/>
+            <w:smallCaps w:val="0"/>
+            <w:noProof/>
+            <w:sz w:val="24"/>
+            <w:szCs w:val="24"/>
+            <w:lang w:eastAsia="en-GB"/>
           </w:rPr>
           <w:tab/>
         </w:r>
         <w:r>
           <w:rPr>
+            <w:rStyle w:val="Hyperlink"/>
+            <w:noProof/>
+            <w:lang w:val="es-ES"/>
+          </w:rPr>
+          <w:t>Iteración 1</w:t>
+        </w:r>
+        <w:r>
+          <w:rPr>
+            <w:noProof/>
+            <w:webHidden/>
+          </w:rPr>
+          <w:tab/>
+        </w:r>
+        <w:r>
+          <w:rPr>
             <w:noProof/>
             <w:webHidden/>
           </w:rPr>
@@ -1422,7 +1446,7 @@
             <w:noProof/>
             <w:webHidden/>
           </w:rPr>
-          <w:instrText xml:space="preserve"> PAGEREF _Toc499993076 \h </w:instrText>
+          <w:instrText xml:space="preserve"> PAGEREF _Toc501656025 \h </w:instrText>
         </w:r>
         <w:r>
           <w:rPr>
@@ -1442,7 +1466,7 @@
             <w:noProof/>
             <w:webHidden/>
           </w:rPr>
-          <w:t>4</w:t>
+          <w:t>6</w:t>
         </w:r>
         <w:r>
           <w:rPr>
@@ -1455,40 +1479,62 @@
     </w:p>
     <w:p>
       <w:pPr>
-        <w:pStyle w:val="TDC1"/>
+        <w:pStyle w:val="TOC2"/>
         <w:tabs>
+          <w:tab w:val="left" w:pos="341"/>
           <w:tab w:val="right" w:pos="8488"/>
         </w:tabs>
         <w:rPr>
           <w:rFonts w:eastAsiaTheme="minorEastAsia"/>
           <w:b w:val="0"/>
           <w:bCs w:val="0"/>
-          <w:caps w:val="0"/>
+          <w:smallCaps w:val="0"/>
           <w:noProof/>
           <w:sz w:val="24"/>
           <w:szCs w:val="24"/>
-          <w:u w:val="none"/>
           <w:lang w:eastAsia="en-GB"/>
         </w:rPr>
       </w:pPr>
-      <w:hyperlink w:anchor="_Toc499993077" w:history="1">
-        <w:r>
-          <w:rPr>
-            <w:rStyle w:val="Hipervnculo"/>
+      <w:hyperlink w:anchor="_Toc501656026" w:history="1">
+        <w:r>
+          <w:rPr>
+            <w:rStyle w:val="Hyperlink"/>
+            <w:rFonts w:ascii="Symbol" w:hAnsi="Symbol"/>
             <w:noProof/>
             <w:lang w:val="es-ES"/>
           </w:rPr>
-          <w:t>Objetivos de la reunión</w:t>
-        </w:r>
-        <w:r>
-          <w:rPr>
-            <w:noProof/>
-            <w:webHidden/>
+          <w:t></w:t>
+        </w:r>
+        <w:r>
+          <w:rPr>
+            <w:rFonts w:eastAsiaTheme="minorEastAsia"/>
+            <w:b w:val="0"/>
+            <w:bCs w:val="0"/>
+            <w:smallCaps w:val="0"/>
+            <w:noProof/>
+            <w:sz w:val="24"/>
+            <w:szCs w:val="24"/>
+            <w:lang w:eastAsia="en-GB"/>
           </w:rPr>
           <w:tab/>
         </w:r>
         <w:r>
           <w:rPr>
+            <w:rStyle w:val="Hyperlink"/>
+            <w:noProof/>
+            <w:lang w:val="es-ES"/>
+          </w:rPr>
+          <w:t>Iteración 2</w:t>
+        </w:r>
+        <w:r>
+          <w:rPr>
+            <w:noProof/>
+            <w:webHidden/>
+          </w:rPr>
+          <w:tab/>
+        </w:r>
+        <w:r>
+          <w:rPr>
             <w:noProof/>
             <w:webHidden/>
           </w:rPr>
@@ -1499,7 +1545,7 @@
             <w:noProof/>
             <w:webHidden/>
           </w:rPr>
-          <w:instrText xml:space="preserve"> PAGEREF _Toc499993077 \h </w:instrText>
+          <w:instrText xml:space="preserve"> PAGEREF _Toc501656026 \h </w:instrText>
         </w:r>
         <w:r>
           <w:rPr>
@@ -1519,7 +1565,7 @@
             <w:noProof/>
             <w:webHidden/>
           </w:rPr>
-          <w:t>4</w:t>
+          <w:t>7</w:t>
         </w:r>
         <w:r>
           <w:rPr>
@@ -1532,40 +1578,62 @@
     </w:p>
     <w:p>
       <w:pPr>
-        <w:pStyle w:val="TDC1"/>
+        <w:pStyle w:val="TOC2"/>
         <w:tabs>
+          <w:tab w:val="left" w:pos="341"/>
           <w:tab w:val="right" w:pos="8488"/>
         </w:tabs>
         <w:rPr>
           <w:rFonts w:eastAsiaTheme="minorEastAsia"/>
           <w:b w:val="0"/>
           <w:bCs w:val="0"/>
-          <w:caps w:val="0"/>
+          <w:smallCaps w:val="0"/>
           <w:noProof/>
           <w:sz w:val="24"/>
           <w:szCs w:val="24"/>
-          <w:u w:val="none"/>
           <w:lang w:eastAsia="en-GB"/>
         </w:rPr>
       </w:pPr>
-      <w:hyperlink w:anchor="_Toc499993078" w:history="1">
-        <w:r>
-          <w:rPr>
-            <w:rStyle w:val="Hipervnculo"/>
+      <w:hyperlink w:anchor="_Toc501656027" w:history="1">
+        <w:r>
+          <w:rPr>
+            <w:rStyle w:val="Hyperlink"/>
+            <w:rFonts w:ascii="Symbol" w:hAnsi="Symbol"/>
             <w:noProof/>
             <w:lang w:val="es-ES"/>
           </w:rPr>
-          <w:t>Desarrollo de la reunión</w:t>
-        </w:r>
-        <w:r>
-          <w:rPr>
-            <w:noProof/>
-            <w:webHidden/>
+          <w:t></w:t>
+        </w:r>
+        <w:r>
+          <w:rPr>
+            <w:rFonts w:eastAsiaTheme="minorEastAsia"/>
+            <w:b w:val="0"/>
+            <w:bCs w:val="0"/>
+            <w:smallCaps w:val="0"/>
+            <w:noProof/>
+            <w:sz w:val="24"/>
+            <w:szCs w:val="24"/>
+            <w:lang w:eastAsia="en-GB"/>
           </w:rPr>
           <w:tab/>
         </w:r>
         <w:r>
           <w:rPr>
+            <w:rStyle w:val="Hyperlink"/>
+            <w:noProof/>
+            <w:lang w:val="es-ES"/>
+          </w:rPr>
+          <w:t>Iteración 3</w:t>
+        </w:r>
+        <w:r>
+          <w:rPr>
+            <w:noProof/>
+            <w:webHidden/>
+          </w:rPr>
+          <w:tab/>
+        </w:r>
+        <w:r>
+          <w:rPr>
             <w:noProof/>
             <w:webHidden/>
           </w:rPr>
@@ -1576,7 +1644,7 @@
             <w:noProof/>
             <w:webHidden/>
           </w:rPr>
-          <w:instrText xml:space="preserve"> PAGEREF _Toc499993078 \h </w:instrText>
+          <w:instrText xml:space="preserve"> PAGEREF _Toc501656027 \h </w:instrText>
         </w:r>
         <w:r>
           <w:rPr>
@@ -1596,7 +1664,7 @@
             <w:noProof/>
             <w:webHidden/>
           </w:rPr>
-          <w:t>4</w:t>
+          <w:t>8</w:t>
         </w:r>
         <w:r>
           <w:rPr>
@@ -1609,40 +1677,62 @@
     </w:p>
     <w:p>
       <w:pPr>
-        <w:pStyle w:val="TDC1"/>
+        <w:pStyle w:val="TOC2"/>
         <w:tabs>
+          <w:tab w:val="left" w:pos="341"/>
           <w:tab w:val="right" w:pos="8488"/>
         </w:tabs>
         <w:rPr>
           <w:rFonts w:eastAsiaTheme="minorEastAsia"/>
           <w:b w:val="0"/>
           <w:bCs w:val="0"/>
-          <w:caps w:val="0"/>
+          <w:smallCaps w:val="0"/>
           <w:noProof/>
           <w:sz w:val="24"/>
           <w:szCs w:val="24"/>
-          <w:u w:val="none"/>
           <w:lang w:eastAsia="en-GB"/>
         </w:rPr>
       </w:pPr>
-      <w:hyperlink w:anchor="_Toc499993079" w:history="1">
-        <w:r>
-          <w:rPr>
-            <w:rStyle w:val="Hipervnculo"/>
+      <w:hyperlink w:anchor="_Toc501656028" w:history="1">
+        <w:r>
+          <w:rPr>
+            <w:rStyle w:val="Hyperlink"/>
+            <w:rFonts w:ascii="Symbol" w:hAnsi="Symbol"/>
             <w:noProof/>
             <w:lang w:val="es-ES"/>
           </w:rPr>
-          <w:t>Conclusiones</w:t>
-        </w:r>
-        <w:r>
-          <w:rPr>
-            <w:noProof/>
-            <w:webHidden/>
+          <w:t></w:t>
+        </w:r>
+        <w:r>
+          <w:rPr>
+            <w:rFonts w:eastAsiaTheme="minorEastAsia"/>
+            <w:b w:val="0"/>
+            <w:bCs w:val="0"/>
+            <w:smallCaps w:val="0"/>
+            <w:noProof/>
+            <w:sz w:val="24"/>
+            <w:szCs w:val="24"/>
+            <w:lang w:eastAsia="en-GB"/>
           </w:rPr>
           <w:tab/>
         </w:r>
         <w:r>
           <w:rPr>
+            <w:rStyle w:val="Hyperlink"/>
+            <w:noProof/>
+            <w:lang w:val="es-ES"/>
+          </w:rPr>
+          <w:t>Iteración 4</w:t>
+        </w:r>
+        <w:r>
+          <w:rPr>
+            <w:noProof/>
+            <w:webHidden/>
+          </w:rPr>
+          <w:tab/>
+        </w:r>
+        <w:r>
+          <w:rPr>
             <w:noProof/>
             <w:webHidden/>
           </w:rPr>
@@ -1653,7 +1743,7 @@
             <w:noProof/>
             <w:webHidden/>
           </w:rPr>
-          <w:instrText xml:space="preserve"> PAGEREF _Toc499993079 \h </w:instrText>
+          <w:instrText xml:space="preserve"> PAGEREF _Toc501656028 \h </w:instrText>
         </w:r>
         <w:r>
           <w:rPr>
@@ -1673,84 +1763,7 @@
             <w:noProof/>
             <w:webHidden/>
           </w:rPr>
-          <w:t>4</w:t>
-        </w:r>
-        <w:r>
-          <w:rPr>
-            <w:noProof/>
-            <w:webHidden/>
-          </w:rPr>
-          <w:fldChar w:fldCharType="end"/>
-        </w:r>
-      </w:hyperlink>
-    </w:p>
-    <w:p>
-      <w:pPr>
-        <w:pStyle w:val="TDC1"/>
-        <w:tabs>
-          <w:tab w:val="right" w:pos="8488"/>
-        </w:tabs>
-        <w:rPr>
-          <w:rFonts w:eastAsiaTheme="minorEastAsia"/>
-          <w:b w:val="0"/>
-          <w:bCs w:val="0"/>
-          <w:caps w:val="0"/>
-          <w:noProof/>
-          <w:sz w:val="24"/>
-          <w:szCs w:val="24"/>
-          <w:u w:val="none"/>
-          <w:lang w:eastAsia="en-GB"/>
-        </w:rPr>
-      </w:pPr>
-      <w:hyperlink w:anchor="_Toc499993080" w:history="1">
-        <w:r>
-          <w:rPr>
-            <w:rStyle w:val="Hipervnculo"/>
-            <w:noProof/>
-            <w:lang w:val="es-ES"/>
-          </w:rPr>
-          <w:t>Próximas acciones</w:t>
-        </w:r>
-        <w:r>
-          <w:rPr>
-            <w:noProof/>
-            <w:webHidden/>
-          </w:rPr>
-          <w:tab/>
-        </w:r>
-        <w:r>
-          <w:rPr>
-            <w:noProof/>
-            <w:webHidden/>
-          </w:rPr>
-          <w:fldChar w:fldCharType="begin"/>
-        </w:r>
-        <w:r>
-          <w:rPr>
-            <w:noProof/>
-            <w:webHidden/>
-          </w:rPr>
-          <w:instrText xml:space="preserve"> PAGEREF _Toc499993080 \h </w:instrText>
-        </w:r>
-        <w:r>
-          <w:rPr>
-            <w:noProof/>
-            <w:webHidden/>
-          </w:rPr>
-        </w:r>
-        <w:r>
-          <w:rPr>
-            <w:noProof/>
-            <w:webHidden/>
-          </w:rPr>
-          <w:fldChar w:fldCharType="separate"/>
-        </w:r>
-        <w:r>
-          <w:rPr>
-            <w:noProof/>
-            <w:webHidden/>
-          </w:rPr>
-          <w:t>5</w:t>
+          <w:t>9</w:t>
         </w:r>
         <w:r>
           <w:rPr>
@@ -1770,15 +1783,17 @@
       <w:r>
         <w:br w:type="page"/>
       </w:r>
-    </w:p>
-    <w:p>
-      <w:pPr>
-        <w:pStyle w:val="Ttulo1"/>
+      <w:bookmarkStart w:id="1" w:name="_GoBack"/>
+      <w:bookmarkEnd w:id="1"/>
+    </w:p>
+    <w:p>
+      <w:pPr>
+        <w:pStyle w:val="Heading1"/>
         <w:rPr>
           <w:lang w:val="es-ES"/>
         </w:rPr>
       </w:pPr>
-      <w:bookmarkStart w:id="2" w:name="_Toc499993073"/>
+      <w:bookmarkStart w:id="2" w:name="_Toc501656022"/>
       <w:r>
         <w:rPr>
           <w:lang w:val="es-ES"/>
@@ -1796,7 +1811,7 @@
     </w:p>
     <w:tbl>
       <w:tblPr>
-        <w:tblStyle w:val="Tablaconcuadrcula"/>
+        <w:tblStyle w:val="TableGrid"/>
         <w:tblW w:w="0" w:type="auto"/>
         <w:tblLook w:val="04A0" w:firstRow="1" w:lastRow="0" w:firstColumn="1" w:lastColumn="0" w:noHBand="0" w:noVBand="1"/>
       </w:tblPr>
@@ -1988,17 +2003,19 @@
     </w:p>
     <w:p>
       <w:pPr>
-        <w:pStyle w:val="Ttulo1"/>
+        <w:pStyle w:val="Heading1"/>
         <w:rPr>
           <w:lang w:val="es-ES"/>
         </w:rPr>
       </w:pPr>
+      <w:bookmarkStart w:id="4" w:name="_Toc501656023"/>
       <w:r>
         <w:rPr>
           <w:lang w:val="es-ES"/>
         </w:rPr>
         <w:t>Product Burndown</w:t>
       </w:r>
+      <w:bookmarkEnd w:id="4"/>
     </w:p>
     <w:p/>
     <w:p>
@@ -2015,8 +2032,6 @@
           <w:b/>
         </w:rPr>
       </w:pPr>
-      <w:bookmarkStart w:id="4" w:name="_GoBack"/>
-      <w:bookmarkEnd w:id="4"/>
     </w:p>
     <w:p>
       <w:pPr>
@@ -2027,7 +2042,7 @@
       <w:r>
         <w:rPr>
           <w:noProof/>
-          <w:lang w:val="es-ES_tradnl" w:eastAsia="es-ES_tradnl"/>
+          <w:lang w:eastAsia="en-GB"/>
         </w:rPr>
         <w:drawing>
           <wp:inline distT="0" distB="0" distL="0" distR="0" wp14:anchorId="6D10451B" wp14:editId="294A906D">
@@ -2098,17 +2113,19 @@
     </w:p>
     <w:p>
       <w:pPr>
-        <w:pStyle w:val="Ttulo1"/>
+        <w:pStyle w:val="Heading1"/>
         <w:rPr>
           <w:lang w:val="es-ES"/>
         </w:rPr>
       </w:pPr>
+      <w:bookmarkStart w:id="5" w:name="_Toc501656024"/>
       <w:r>
         <w:rPr>
           <w:lang w:val="es-ES"/>
         </w:rPr>
         <w:t>Sprint Burndown</w:t>
       </w:r>
+      <w:bookmarkEnd w:id="5"/>
     </w:p>
     <w:p/>
     <w:p>
@@ -2130,7 +2147,7 @@
     <w:p/>
     <w:p>
       <w:pPr>
-        <w:pStyle w:val="Ttulo2"/>
+        <w:pStyle w:val="Heading2"/>
         <w:numPr>
           <w:ilvl w:val="0"/>
           <w:numId w:val="5"/>
@@ -2140,6 +2157,7 @@
           <w:lang w:val="es-ES"/>
         </w:rPr>
       </w:pPr>
+      <w:bookmarkStart w:id="6" w:name="_Toc501656025"/>
       <w:r>
         <w:rPr>
           <w:b/>
@@ -2147,6 +2165,7 @@
         </w:rPr>
         <w:t>Iteración 1</w:t>
       </w:r>
+      <w:bookmarkEnd w:id="6"/>
     </w:p>
     <w:p>
       <w:pPr>
@@ -2205,7 +2224,7 @@
     </w:p>
     <w:p>
       <w:pPr>
-        <w:pStyle w:val="Ttulo2"/>
+        <w:pStyle w:val="Heading2"/>
         <w:numPr>
           <w:ilvl w:val="0"/>
           <w:numId w:val="5"/>
@@ -2215,6 +2234,7 @@
           <w:lang w:val="es-ES"/>
         </w:rPr>
       </w:pPr>
+      <w:bookmarkStart w:id="7" w:name="_Toc501656026"/>
       <w:r>
         <w:rPr>
           <w:b/>
@@ -2222,13 +2242,14 @@
         </w:rPr>
         <w:t>Iteración 2</w:t>
       </w:r>
+      <w:bookmarkEnd w:id="7"/>
     </w:p>
     <w:p/>
     <w:p>
       <w:pPr>
         <w:ind w:left="360"/>
         <w:rPr>
-          <w:rStyle w:val="Ttulo2Car"/>
+          <w:rStyle w:val="Heading2Char"/>
           <w:rFonts w:asciiTheme="minorHAnsi" w:eastAsiaTheme="minorHAnsi" w:hAnsiTheme="minorHAnsi" w:cstheme="minorBidi"/>
           <w:color w:val="auto"/>
           <w:sz w:val="24"/>
@@ -2250,7 +2271,7 @@
         <w:rPr>
           <w:b/>
           <w:noProof/>
-          <w:lang w:val="es-ES_tradnl" w:eastAsia="es-ES_tradnl"/>
+          <w:lang w:eastAsia="en-GB"/>
         </w:rPr>
         <w:drawing>
           <wp:anchor distT="0" distB="0" distL="114300" distR="114300" simplePos="0" relativeHeight="251663360" behindDoc="1" locked="0" layoutInCell="1" allowOverlap="1" wp14:anchorId="29AAE18C" wp14:editId="2D01519B">
@@ -2318,7 +2339,7 @@
     </w:p>
     <w:p>
       <w:pPr>
-        <w:pStyle w:val="Prrafodelista"/>
+        <w:pStyle w:val="ListParagraph"/>
         <w:rPr>
           <w:b/>
           <w:lang w:val="es-ES"/>
@@ -2345,7 +2366,7 @@
     </w:p>
     <w:p>
       <w:pPr>
-        <w:pStyle w:val="Ttulo2"/>
+        <w:pStyle w:val="Heading2"/>
         <w:numPr>
           <w:ilvl w:val="0"/>
           <w:numId w:val="5"/>
@@ -2355,6 +2376,7 @@
           <w:lang w:val="es-ES"/>
         </w:rPr>
       </w:pPr>
+      <w:bookmarkStart w:id="8" w:name="_Toc501656027"/>
       <w:r>
         <w:rPr>
           <w:b/>
@@ -2362,6 +2384,7 @@
         </w:rPr>
         <w:t>Iteración 3</w:t>
       </w:r>
+      <w:bookmarkEnd w:id="8"/>
     </w:p>
     <w:p>
       <w:pPr>
@@ -2394,7 +2417,7 @@
     <w:p>
       <w:pPr>
         <w:rPr>
-          <w:rStyle w:val="Ttulo2Car"/>
+          <w:rStyle w:val="Heading2Char"/>
           <w:rFonts w:asciiTheme="minorHAnsi" w:eastAsiaTheme="minorHAnsi" w:hAnsiTheme="minorHAnsi" w:cstheme="minorBidi"/>
           <w:b/>
           <w:color w:val="auto"/>
@@ -2406,7 +2429,7 @@
         <w:rPr>
           <w:b/>
           <w:noProof/>
-          <w:lang w:val="es-ES_tradnl" w:eastAsia="es-ES_tradnl"/>
+          <w:lang w:eastAsia="en-GB"/>
         </w:rPr>
         <w:drawing>
           <wp:anchor distT="0" distB="0" distL="114300" distR="114300" simplePos="0" relativeHeight="251664384" behindDoc="1" locked="0" layoutInCell="1" allowOverlap="1" wp14:anchorId="298D5EFF" wp14:editId="6B07E9DD">
@@ -2475,7 +2498,7 @@
     <w:p>
       <w:pPr>
         <w:rPr>
-          <w:rStyle w:val="Ttulo2Car"/>
+          <w:rStyle w:val="Heading2Char"/>
           <w:b/>
           <w:lang w:val="es-ES"/>
         </w:rPr>
@@ -2484,7 +2507,7 @@
     <w:p>
       <w:pPr>
         <w:rPr>
-          <w:rStyle w:val="Ttulo2Car"/>
+          <w:rStyle w:val="Heading2Char"/>
           <w:rFonts w:asciiTheme="minorHAnsi" w:eastAsiaTheme="minorHAnsi" w:hAnsiTheme="minorHAnsi" w:cstheme="minorBidi"/>
           <w:b/>
           <w:color w:val="auto"/>
@@ -2497,7 +2520,7 @@
     <w:p/>
     <w:p>
       <w:pPr>
-        <w:pStyle w:val="Prrafodelista"/>
+        <w:pStyle w:val="ListParagraph"/>
         <w:rPr>
           <w:b/>
           <w:lang w:val="es-ES"/>
@@ -2523,7 +2546,7 @@
     </w:p>
     <w:p>
       <w:pPr>
-        <w:pStyle w:val="Ttulo2"/>
+        <w:pStyle w:val="Heading2"/>
         <w:numPr>
           <w:ilvl w:val="0"/>
           <w:numId w:val="5"/>
@@ -2533,6 +2556,7 @@
           <w:lang w:val="es-ES"/>
         </w:rPr>
       </w:pPr>
+      <w:bookmarkStart w:id="9" w:name="_Toc501656028"/>
       <w:r>
         <w:rPr>
           <w:b/>
@@ -2540,6 +2564,7 @@
         </w:rPr>
         <w:t>Iteración 4</w:t>
       </w:r>
+      <w:bookmarkEnd w:id="9"/>
     </w:p>
     <w:p>
       <w:pPr>
@@ -2552,7 +2577,7 @@
       <w:pPr>
         <w:ind w:firstLine="360"/>
         <w:rPr>
-          <w:rStyle w:val="Ttulo2Car"/>
+          <w:rStyle w:val="Heading2Char"/>
           <w:rFonts w:asciiTheme="minorHAnsi" w:eastAsiaTheme="minorHAnsi" w:hAnsiTheme="minorHAnsi" w:cstheme="minorBidi"/>
           <w:color w:val="auto"/>
           <w:sz w:val="24"/>
@@ -2570,7 +2595,7 @@
     <w:p>
       <w:pPr>
         <w:rPr>
-          <w:rStyle w:val="Ttulo2Car"/>
+          <w:rStyle w:val="Heading2Char"/>
           <w:b/>
           <w:lang w:val="es-ES"/>
         </w:rPr>
@@ -2579,7 +2604,7 @@
     <w:p>
       <w:pPr>
         <w:rPr>
-          <w:rStyle w:val="Ttulo2Car"/>
+          <w:rStyle w:val="Heading2Char"/>
           <w:rFonts w:asciiTheme="minorHAnsi" w:eastAsiaTheme="minorHAnsi" w:hAnsiTheme="minorHAnsi" w:cstheme="minorBidi"/>
           <w:b/>
           <w:color w:val="auto"/>
@@ -2591,7 +2616,7 @@
       <w:r>
         <w:rPr>
           <w:noProof/>
-          <w:lang w:val="es-ES_tradnl" w:eastAsia="es-ES_tradnl"/>
+          <w:lang w:eastAsia="en-GB"/>
         </w:rPr>
         <w:drawing>
           <wp:anchor distT="0" distB="0" distL="114300" distR="114300" simplePos="0" relativeHeight="251665408" behindDoc="1" locked="0" layoutInCell="1" allowOverlap="1" wp14:anchorId="69A30B63" wp14:editId="267363AC">
@@ -2660,7 +2685,7 @@
     <w:p>
       <w:pPr>
         <w:rPr>
-          <w:rStyle w:val="Ttulo2Car"/>
+          <w:rStyle w:val="Heading2Char"/>
           <w:rFonts w:asciiTheme="minorHAnsi" w:eastAsiaTheme="minorHAnsi" w:hAnsiTheme="minorHAnsi" w:cstheme="minorBidi"/>
           <w:color w:val="auto"/>
           <w:sz w:val="24"/>
@@ -2670,7 +2695,7 @@
     </w:p>
     <w:p>
       <w:pPr>
-        <w:pStyle w:val="Prrafodelista"/>
+        <w:pStyle w:val="ListParagraph"/>
       </w:pPr>
     </w:p>
     <w:p>
@@ -2718,34 +2743,34 @@
 <w:ftr xmlns:wpc="http://schemas.microsoft.com/office/word/2010/wordprocessingCanvas" xmlns:mo="http://schemas.microsoft.com/office/mac/office/2008/main" xmlns:mc="http://schemas.openxmlformats.org/markup-compatibility/2006" xmlns:mv="urn:schemas-microsoft-com:mac:vml" xmlns:o="urn:schemas-microsoft-com:office:office" xmlns:r="http://schemas.openxmlformats.org/officeDocument/2006/relationships" xmlns:m="http://schemas.openxmlformats.org/officeDocument/2006/math" xmlns:v="urn:schemas-microsoft-com:vml" xmlns:wp14="http://schemas.microsoft.com/office/word/2010/wordprocessingDrawing" xmlns:wp="http://schemas.openxmlformats.org/drawingml/2006/wordprocessingDrawing" xmlns:w10="urn:schemas-microsoft-com:office:word" xmlns:w="http://schemas.openxmlformats.org/wordprocessingml/2006/main" xmlns:w14="http://schemas.microsoft.com/office/word/2010/wordml" xmlns:w15="http://schemas.microsoft.com/office/word/2012/wordml" xmlns:wpg="http://schemas.microsoft.com/office/word/2010/wordprocessingGroup" xmlns:wpi="http://schemas.microsoft.com/office/word/2010/wordprocessingInk" xmlns:wne="http://schemas.microsoft.com/office/word/2006/wordml" xmlns:wps="http://schemas.microsoft.com/office/word/2010/wordprocessingShape" mc:Ignorable="w14 w15 wp14">
   <w:p>
     <w:pPr>
-      <w:pStyle w:val="Piedepgina"/>
+      <w:pStyle w:val="Footer"/>
       <w:framePr w:wrap="none" w:vAnchor="text" w:hAnchor="margin" w:xAlign="right" w:y="1"/>
       <w:rPr>
-        <w:rStyle w:val="Nmerodepgina"/>
+        <w:rStyle w:val="PageNumber"/>
       </w:rPr>
     </w:pPr>
     <w:r>
       <w:rPr>
-        <w:rStyle w:val="Nmerodepgina"/>
+        <w:rStyle w:val="PageNumber"/>
       </w:rPr>
       <w:fldChar w:fldCharType="begin"/>
     </w:r>
     <w:r>
       <w:rPr>
-        <w:rStyle w:val="Nmerodepgina"/>
+        <w:rStyle w:val="PageNumber"/>
       </w:rPr>
       <w:instrText xml:space="preserve">PAGE  </w:instrText>
     </w:r>
     <w:r>
       <w:rPr>
-        <w:rStyle w:val="Nmerodepgina"/>
+        <w:rStyle w:val="PageNumber"/>
       </w:rPr>
       <w:fldChar w:fldCharType="end"/>
     </w:r>
   </w:p>
   <w:p>
     <w:pPr>
-      <w:pStyle w:val="Piedepgina"/>
+      <w:pStyle w:val="Footer"/>
       <w:ind w:right="360"/>
     </w:pPr>
   </w:p>
@@ -2756,7 +2781,7 @@
 <w:ftr xmlns:wpc="http://schemas.microsoft.com/office/word/2010/wordprocessingCanvas" xmlns:mo="http://schemas.microsoft.com/office/mac/office/2008/main" xmlns:mc="http://schemas.openxmlformats.org/markup-compatibility/2006" xmlns:mv="urn:schemas-microsoft-com:mac:vml" xmlns:o="urn:schemas-microsoft-com:office:office" xmlns:r="http://schemas.openxmlformats.org/officeDocument/2006/relationships" xmlns:m="http://schemas.openxmlformats.org/officeDocument/2006/math" xmlns:v="urn:schemas-microsoft-com:vml" xmlns:wp14="http://schemas.microsoft.com/office/word/2010/wordprocessingDrawing" xmlns:wp="http://schemas.openxmlformats.org/drawingml/2006/wordprocessingDrawing" xmlns:w10="urn:schemas-microsoft-com:office:word" xmlns:w="http://schemas.openxmlformats.org/wordprocessingml/2006/main" xmlns:w14="http://schemas.microsoft.com/office/word/2010/wordml" xmlns:w15="http://schemas.microsoft.com/office/word/2012/wordml" xmlns:wpg="http://schemas.microsoft.com/office/word/2010/wordprocessingGroup" xmlns:wpi="http://schemas.microsoft.com/office/word/2010/wordprocessingInk" xmlns:wne="http://schemas.microsoft.com/office/word/2006/wordml" xmlns:wps="http://schemas.microsoft.com/office/word/2010/wordprocessingShape" mc:Ignorable="w14 w15 wp14">
   <w:p>
     <w:pPr>
-      <w:pStyle w:val="Piedepgina"/>
+      <w:pStyle w:val="Footer"/>
       <w:jc w:val="center"/>
       <w:rPr>
         <w:caps/>
@@ -2791,7 +2816,7 @@
         <w:noProof/>
         <w:color w:val="4472C4" w:themeColor="accent1"/>
       </w:rPr>
-      <w:t>8</w:t>
+      <w:t>2</w:t>
     </w:r>
     <w:r>
       <w:rPr>
@@ -2804,7 +2829,7 @@
   </w:p>
   <w:p>
     <w:pPr>
-      <w:pStyle w:val="Piedepgina"/>
+      <w:pStyle w:val="Footer"/>
       <w:ind w:right="360"/>
     </w:pPr>
   </w:p>
@@ -2840,7 +2865,7 @@
       <w:rPr>
         <w:noProof/>
         <w:color w:val="000000"/>
-        <w:lang w:val="es-ES_tradnl" w:eastAsia="es-ES_tradnl"/>
+        <w:lang w:eastAsia="en-GB"/>
       </w:rPr>
       <mc:AlternateContent>
         <mc:Choice Requires="wps">
@@ -2952,7 +2977,7 @@
     <w:pPr>
       <w:jc w:val="right"/>
       <w:rPr>
-        <w:rStyle w:val="Referenciasutil"/>
+        <w:rStyle w:val="SubtleReference"/>
         <w:sz w:val="20"/>
         <w:szCs w:val="20"/>
       </w:rPr>
@@ -2965,7 +2990,7 @@
 <w:hdr xmlns:wpc="http://schemas.microsoft.com/office/word/2010/wordprocessingCanvas" xmlns:mo="http://schemas.microsoft.com/office/mac/office/2008/main" xmlns:mc="http://schemas.openxmlformats.org/markup-compatibility/2006" xmlns:mv="urn:schemas-microsoft-com:mac:vml" xmlns:o="urn:schemas-microsoft-com:office:office" xmlns:r="http://schemas.openxmlformats.org/officeDocument/2006/relationships" xmlns:m="http://schemas.openxmlformats.org/officeDocument/2006/math" xmlns:v="urn:schemas-microsoft-com:vml" xmlns:wp14="http://schemas.microsoft.com/office/word/2010/wordprocessingDrawing" xmlns:wp="http://schemas.openxmlformats.org/drawingml/2006/wordprocessingDrawing" xmlns:w10="urn:schemas-microsoft-com:office:word" xmlns:w="http://schemas.openxmlformats.org/wordprocessingml/2006/main" xmlns:w14="http://schemas.microsoft.com/office/word/2010/wordml" xmlns:w15="http://schemas.microsoft.com/office/word/2012/wordml" xmlns:wpg="http://schemas.microsoft.com/office/word/2010/wordprocessingGroup" xmlns:wpi="http://schemas.microsoft.com/office/word/2010/wordprocessingInk" xmlns:wne="http://schemas.microsoft.com/office/word/2006/wordml" xmlns:wps="http://schemas.microsoft.com/office/word/2010/wordprocessingShape" mc:Ignorable="w14 w15 wp14">
   <w:p>
     <w:pPr>
-      <w:pStyle w:val="Encabezado"/>
+      <w:pStyle w:val="Header"/>
       <w:ind w:right="360"/>
     </w:pPr>
   </w:p>
@@ -3456,7 +3481,7 @@
     </w:rPrDefault>
     <w:pPrDefault/>
   </w:docDefaults>
-  <w:latentStyles w:defLockedState="0" w:defUIPriority="99" w:defSemiHidden="0" w:defUnhideWhenUsed="0" w:defQFormat="0" w:count="380">
+  <w:latentStyles w:defLockedState="0" w:defUIPriority="99" w:defSemiHidden="0" w:defUnhideWhenUsed="0" w:defQFormat="0" w:count="382">
     <w:lsdException w:name="Normal" w:uiPriority="0" w:qFormat="1"/>
     <w:lsdException w:name="heading 1" w:uiPriority="9" w:qFormat="1"/>
     <w:lsdException w:name="heading 2" w:semiHidden="1" w:uiPriority="9" w:unhideWhenUsed="1" w:qFormat="1"/>
@@ -3562,7 +3587,6 @@
     <w:lsdException w:name="HTML Sample" w:semiHidden="1" w:unhideWhenUsed="1"/>
     <w:lsdException w:name="HTML Typewriter" w:semiHidden="1" w:unhideWhenUsed="1"/>
     <w:lsdException w:name="HTML Variable" w:semiHidden="1" w:unhideWhenUsed="1"/>
-    <w:lsdException w:name="Normal Table" w:semiHidden="1" w:unhideWhenUsed="1"/>
     <w:lsdException w:name="annotation subject" w:semiHidden="1" w:unhideWhenUsed="1"/>
     <w:lsdException w:name="No List" w:semiHidden="1" w:unhideWhenUsed="1"/>
     <w:lsdException w:name="Outline List 1" w:semiHidden="1" w:unhideWhenUsed="1"/>
@@ -3608,11 +3632,9 @@
     <w:lsdException w:name="Table Subtle 1" w:semiHidden="1" w:unhideWhenUsed="1"/>
     <w:lsdException w:name="Table Subtle 2" w:semiHidden="1" w:unhideWhenUsed="1"/>
     <w:lsdException w:name="Table Web 1" w:semiHidden="1" w:unhideWhenUsed="1"/>
-    <w:lsdException w:name="Table Web 2" w:semiHidden="1" w:unhideWhenUsed="1"/>
     <w:lsdException w:name="Table Web 3" w:semiHidden="1" w:unhideWhenUsed="1"/>
     <w:lsdException w:name="Balloon Text" w:semiHidden="1" w:unhideWhenUsed="1"/>
     <w:lsdException w:name="Table Grid" w:uiPriority="39"/>
-    <w:lsdException w:name="Table Theme" w:semiHidden="1" w:unhideWhenUsed="1"/>
     <w:lsdException w:name="Note Level 1" w:semiHidden="1" w:unhideWhenUsed="1"/>
     <w:lsdException w:name="Note Level 2" w:semiHidden="1" w:unhideWhenUsed="1"/>
     <w:lsdException w:name="Note Level 3" w:semiHidden="1" w:unhideWhenUsed="1"/>
@@ -3837,17 +3859,19 @@
     <w:lsdException w:name="List Table 5 Dark Accent 6" w:uiPriority="50"/>
     <w:lsdException w:name="List Table 6 Colorful Accent 6" w:uiPriority="51"/>
     <w:lsdException w:name="List Table 7 Colorful Accent 6" w:uiPriority="52"/>
+    <w:lsdException w:name="Mention" w:semiHidden="1" w:unhideWhenUsed="1"/>
+    <w:lsdException w:name="Smart Hyperlink" w:semiHidden="1" w:unhideWhenUsed="1"/>
   </w:latentStyles>
   <w:style w:type="paragraph" w:default="1" w:styleId="Normal">
     <w:name w:val="Normal"/>
     <w:qFormat/>
     <w:rsid w:val="00251874"/>
   </w:style>
-  <w:style w:type="paragraph" w:styleId="Ttulo1">
+  <w:style w:type="paragraph" w:styleId="Heading1">
     <w:name w:val="heading 1"/>
     <w:basedOn w:val="Normal"/>
     <w:next w:val="Normal"/>
-    <w:link w:val="Ttulo1Car"/>
+    <w:link w:val="Heading1Char"/>
     <w:uiPriority w:val="9"/>
     <w:qFormat/>
     <w:rsid w:val="000A4F39"/>
@@ -3864,11 +3888,11 @@
       <w:szCs w:val="32"/>
     </w:rPr>
   </w:style>
-  <w:style w:type="paragraph" w:styleId="Ttulo2">
+  <w:style w:type="paragraph" w:styleId="Heading2">
     <w:name w:val="heading 2"/>
     <w:basedOn w:val="Normal"/>
     <w:next w:val="Normal"/>
-    <w:link w:val="Ttulo2Car"/>
+    <w:link w:val="Heading2Char"/>
     <w:uiPriority w:val="9"/>
     <w:unhideWhenUsed/>
     <w:qFormat/>
@@ -3886,13 +3910,13 @@
       <w:szCs w:val="26"/>
     </w:rPr>
   </w:style>
-  <w:style w:type="character" w:default="1" w:styleId="Fuentedeprrafopredeter">
+  <w:style w:type="character" w:default="1" w:styleId="DefaultParagraphFont">
     <w:name w:val="Default Paragraph Font"/>
     <w:uiPriority w:val="1"/>
     <w:semiHidden/>
     <w:unhideWhenUsed/>
   </w:style>
-  <w:style w:type="table" w:default="1" w:styleId="Tablanormal">
+  <w:style w:type="table" w:default="1" w:styleId="TableNormal">
     <w:name w:val="Normal Table"/>
     <w:uiPriority w:val="99"/>
     <w:semiHidden/>
@@ -3907,17 +3931,17 @@
       </w:tblCellMar>
     </w:tblPr>
   </w:style>
-  <w:style w:type="numbering" w:default="1" w:styleId="Sinlista">
+  <w:style w:type="numbering" w:default="1" w:styleId="NoList">
     <w:name w:val="No List"/>
     <w:uiPriority w:val="99"/>
     <w:semiHidden/>
     <w:unhideWhenUsed/>
   </w:style>
-  <w:style w:type="paragraph" w:styleId="Puesto">
+  <w:style w:type="paragraph" w:styleId="Title">
     <w:name w:val="Title"/>
     <w:basedOn w:val="Normal"/>
     <w:next w:val="Normal"/>
-    <w:link w:val="PuestoCar"/>
+    <w:link w:val="TitleChar"/>
     <w:uiPriority w:val="10"/>
     <w:qFormat/>
     <w:rsid w:val="00E56FF0"/>
@@ -3932,10 +3956,10 @@
       <w:szCs w:val="56"/>
     </w:rPr>
   </w:style>
-  <w:style w:type="character" w:customStyle="1" w:styleId="PuestoCar">
-    <w:name w:val="Puesto Car"/>
-    <w:basedOn w:val="Fuentedeprrafopredeter"/>
-    <w:link w:val="Puesto"/>
+  <w:style w:type="character" w:customStyle="1" w:styleId="TitleChar">
+    <w:name w:val="Title Char"/>
+    <w:basedOn w:val="DefaultParagraphFont"/>
+    <w:link w:val="Title"/>
     <w:uiPriority w:val="10"/>
     <w:rsid w:val="00E56FF0"/>
     <w:rPr>
@@ -3946,11 +3970,11 @@
       <w:szCs w:val="56"/>
     </w:rPr>
   </w:style>
-  <w:style w:type="paragraph" w:styleId="Subttulo">
+  <w:style w:type="paragraph" w:styleId="Subtitle">
     <w:name w:val="Subtitle"/>
     <w:basedOn w:val="Normal"/>
     <w:next w:val="Normal"/>
-    <w:link w:val="SubttuloCar"/>
+    <w:link w:val="SubtitleChar"/>
     <w:uiPriority w:val="11"/>
     <w:qFormat/>
     <w:rsid w:val="00E56FF0"/>
@@ -3968,10 +3992,10 @@
       <w:szCs w:val="22"/>
     </w:rPr>
   </w:style>
-  <w:style w:type="character" w:customStyle="1" w:styleId="SubttuloCar">
-    <w:name w:val="Subtítulo Car"/>
-    <w:basedOn w:val="Fuentedeprrafopredeter"/>
-    <w:link w:val="Subttulo"/>
+  <w:style w:type="character" w:customStyle="1" w:styleId="SubtitleChar">
+    <w:name w:val="Subtitle Char"/>
+    <w:basedOn w:val="DefaultParagraphFont"/>
+    <w:link w:val="Subtitle"/>
     <w:uiPriority w:val="11"/>
     <w:rsid w:val="00E56FF0"/>
     <w:rPr>
@@ -3982,10 +4006,10 @@
       <w:szCs w:val="22"/>
     </w:rPr>
   </w:style>
-  <w:style w:type="paragraph" w:styleId="Encabezado">
+  <w:style w:type="paragraph" w:styleId="Header">
     <w:name w:val="header"/>
     <w:basedOn w:val="Normal"/>
-    <w:link w:val="EncabezadoCar"/>
+    <w:link w:val="HeaderChar"/>
     <w:uiPriority w:val="99"/>
     <w:unhideWhenUsed/>
     <w:rsid w:val="00E56FF0"/>
@@ -3996,17 +4020,17 @@
       </w:tabs>
     </w:pPr>
   </w:style>
-  <w:style w:type="character" w:customStyle="1" w:styleId="EncabezadoCar">
-    <w:name w:val="Encabezado Car"/>
-    <w:basedOn w:val="Fuentedeprrafopredeter"/>
-    <w:link w:val="Encabezado"/>
+  <w:style w:type="character" w:customStyle="1" w:styleId="HeaderChar">
+    <w:name w:val="Header Char"/>
+    <w:basedOn w:val="DefaultParagraphFont"/>
+    <w:link w:val="Header"/>
     <w:uiPriority w:val="99"/>
     <w:rsid w:val="00E56FF0"/>
   </w:style>
-  <w:style w:type="paragraph" w:styleId="Piedepgina">
+  <w:style w:type="paragraph" w:styleId="Footer">
     <w:name w:val="footer"/>
     <w:basedOn w:val="Normal"/>
-    <w:link w:val="PiedepginaCar"/>
+    <w:link w:val="FooterChar"/>
     <w:uiPriority w:val="99"/>
     <w:unhideWhenUsed/>
     <w:rsid w:val="00E56FF0"/>
@@ -4017,16 +4041,16 @@
       </w:tabs>
     </w:pPr>
   </w:style>
-  <w:style w:type="character" w:customStyle="1" w:styleId="PiedepginaCar">
-    <w:name w:val="Pie de página Car"/>
-    <w:basedOn w:val="Fuentedeprrafopredeter"/>
-    <w:link w:val="Piedepgina"/>
+  <w:style w:type="character" w:customStyle="1" w:styleId="FooterChar">
+    <w:name w:val="Footer Char"/>
+    <w:basedOn w:val="DefaultParagraphFont"/>
+    <w:link w:val="Footer"/>
     <w:uiPriority w:val="99"/>
     <w:rsid w:val="00E56FF0"/>
   </w:style>
-  <w:style w:type="character" w:styleId="Referenciasutil">
+  <w:style w:type="character" w:styleId="SubtleReference">
     <w:name w:val="Subtle Reference"/>
-    <w:basedOn w:val="Fuentedeprrafopredeter"/>
+    <w:basedOn w:val="DefaultParagraphFont"/>
     <w:uiPriority w:val="31"/>
     <w:qFormat/>
     <w:rsid w:val="00E56FF0"/>
@@ -4035,9 +4059,9 @@
       <w:color w:val="5A5A5A" w:themeColor="text1" w:themeTint="A5"/>
     </w:rPr>
   </w:style>
-  <w:style w:type="character" w:styleId="Referenciaintensa">
+  <w:style w:type="character" w:styleId="IntenseReference">
     <w:name w:val="Intense Reference"/>
-    <w:basedOn w:val="Fuentedeprrafopredeter"/>
+    <w:basedOn w:val="DefaultParagraphFont"/>
     <w:uiPriority w:val="32"/>
     <w:qFormat/>
     <w:rsid w:val="00E56FF0"/>
@@ -4049,9 +4073,9 @@
       <w:spacing w:val="5"/>
     </w:rPr>
   </w:style>
-  <w:style w:type="character" w:styleId="Ttulodellibro">
+  <w:style w:type="character" w:styleId="BookTitle">
     <w:name w:val="Book Title"/>
-    <w:basedOn w:val="Fuentedeprrafopredeter"/>
+    <w:basedOn w:val="DefaultParagraphFont"/>
     <w:uiPriority w:val="33"/>
     <w:qFormat/>
     <w:rsid w:val="00E56FF0"/>
@@ -4063,7 +4087,7 @@
       <w:spacing w:val="5"/>
     </w:rPr>
   </w:style>
-  <w:style w:type="paragraph" w:styleId="Prrafodelista">
+  <w:style w:type="paragraph" w:styleId="ListParagraph">
     <w:name w:val="List Paragraph"/>
     <w:basedOn w:val="Normal"/>
     <w:uiPriority w:val="34"/>
@@ -4074,11 +4098,11 @@
       <w:contextualSpacing/>
     </w:pPr>
   </w:style>
-  <w:style w:type="paragraph" w:styleId="Cita">
+  <w:style w:type="paragraph" w:styleId="Quote">
     <w:name w:val="Quote"/>
     <w:basedOn w:val="Normal"/>
     <w:next w:val="Normal"/>
-    <w:link w:val="CitaCar"/>
+    <w:link w:val="QuoteChar"/>
     <w:uiPriority w:val="29"/>
     <w:qFormat/>
     <w:rsid w:val="00E56FF0"/>
@@ -4093,10 +4117,10 @@
       <w:color w:val="404040" w:themeColor="text1" w:themeTint="BF"/>
     </w:rPr>
   </w:style>
-  <w:style w:type="character" w:customStyle="1" w:styleId="CitaCar">
-    <w:name w:val="Cita Car"/>
-    <w:basedOn w:val="Fuentedeprrafopredeter"/>
-    <w:link w:val="Cita"/>
+  <w:style w:type="character" w:customStyle="1" w:styleId="QuoteChar">
+    <w:name w:val="Quote Char"/>
+    <w:basedOn w:val="DefaultParagraphFont"/>
+    <w:link w:val="Quote"/>
     <w:uiPriority w:val="29"/>
     <w:rsid w:val="00E56FF0"/>
     <w:rPr>
@@ -4105,9 +4129,9 @@
       <w:color w:val="404040" w:themeColor="text1" w:themeTint="BF"/>
     </w:rPr>
   </w:style>
-  <w:style w:type="character" w:styleId="nfasissutil">
+  <w:style w:type="character" w:styleId="SubtleEmphasis">
     <w:name w:val="Subtle Emphasis"/>
-    <w:basedOn w:val="Fuentedeprrafopredeter"/>
+    <w:basedOn w:val="DefaultParagraphFont"/>
     <w:uiPriority w:val="19"/>
     <w:qFormat/>
     <w:rsid w:val="00E56FF0"/>
@@ -4117,29 +4141,29 @@
       <w:color w:val="404040" w:themeColor="text1" w:themeTint="BF"/>
     </w:rPr>
   </w:style>
-  <w:style w:type="paragraph" w:styleId="Sinespaciado">
+  <w:style w:type="paragraph" w:styleId="NoSpacing">
     <w:name w:val="No Spacing"/>
-    <w:link w:val="SinespaciadoCar"/>
+    <w:link w:val="NoSpacingChar"/>
     <w:uiPriority w:val="1"/>
     <w:qFormat/>
     <w:rsid w:val="00E56FF0"/>
   </w:style>
-  <w:style w:type="character" w:styleId="Nmerodepgina">
+  <w:style w:type="character" w:styleId="PageNumber">
     <w:name w:val="page number"/>
-    <w:basedOn w:val="Fuentedeprrafopredeter"/>
+    <w:basedOn w:val="DefaultParagraphFont"/>
     <w:uiPriority w:val="99"/>
     <w:semiHidden/>
     <w:unhideWhenUsed/>
     <w:rsid w:val="00E56FF0"/>
   </w:style>
-  <w:style w:type="character" w:customStyle="1" w:styleId="SinespaciadoCar">
-    <w:name w:val="Sin espaciado Car"/>
-    <w:basedOn w:val="Fuentedeprrafopredeter"/>
-    <w:link w:val="Sinespaciado"/>
+  <w:style w:type="character" w:customStyle="1" w:styleId="NoSpacingChar">
+    <w:name w:val="No Spacing Char"/>
+    <w:basedOn w:val="DefaultParagraphFont"/>
+    <w:link w:val="NoSpacing"/>
     <w:uiPriority w:val="1"/>
     <w:rsid w:val="00E56FF0"/>
   </w:style>
-  <w:style w:type="paragraph" w:styleId="TDC1">
+  <w:style w:type="paragraph" w:styleId="TOC1">
     <w:name w:val="toc 1"/>
     <w:basedOn w:val="Normal"/>
     <w:next w:val="Normal"/>
@@ -4159,7 +4183,7 @@
       <w:u w:val="single"/>
     </w:rPr>
   </w:style>
-  <w:style w:type="paragraph" w:styleId="TDC2">
+  <w:style w:type="paragraph" w:styleId="TOC2">
     <w:name w:val="toc 2"/>
     <w:basedOn w:val="Normal"/>
     <w:next w:val="Normal"/>
@@ -4175,7 +4199,7 @@
       <w:szCs w:val="22"/>
     </w:rPr>
   </w:style>
-  <w:style w:type="paragraph" w:styleId="TDC3">
+  <w:style w:type="paragraph" w:styleId="TOC3">
     <w:name w:val="toc 3"/>
     <w:basedOn w:val="Normal"/>
     <w:next w:val="Normal"/>
@@ -4189,7 +4213,7 @@
       <w:szCs w:val="22"/>
     </w:rPr>
   </w:style>
-  <w:style w:type="paragraph" w:styleId="TDC4">
+  <w:style w:type="paragraph" w:styleId="TOC4">
     <w:name w:val="toc 4"/>
     <w:basedOn w:val="Normal"/>
     <w:next w:val="Normal"/>
@@ -4202,7 +4226,7 @@
       <w:szCs w:val="22"/>
     </w:rPr>
   </w:style>
-  <w:style w:type="paragraph" w:styleId="TDC5">
+  <w:style w:type="paragraph" w:styleId="TOC5">
     <w:name w:val="toc 5"/>
     <w:basedOn w:val="Normal"/>
     <w:next w:val="Normal"/>
@@ -4215,7 +4239,7 @@
       <w:szCs w:val="22"/>
     </w:rPr>
   </w:style>
-  <w:style w:type="paragraph" w:styleId="TDC6">
+  <w:style w:type="paragraph" w:styleId="TOC6">
     <w:name w:val="toc 6"/>
     <w:basedOn w:val="Normal"/>
     <w:next w:val="Normal"/>
@@ -4228,7 +4252,7 @@
       <w:szCs w:val="22"/>
     </w:rPr>
   </w:style>
-  <w:style w:type="paragraph" w:styleId="TDC7">
+  <w:style w:type="paragraph" w:styleId="TOC7">
     <w:name w:val="toc 7"/>
     <w:basedOn w:val="Normal"/>
     <w:next w:val="Normal"/>
@@ -4241,7 +4265,7 @@
       <w:szCs w:val="22"/>
     </w:rPr>
   </w:style>
-  <w:style w:type="paragraph" w:styleId="TDC8">
+  <w:style w:type="paragraph" w:styleId="TOC8">
     <w:name w:val="toc 8"/>
     <w:basedOn w:val="Normal"/>
     <w:next w:val="Normal"/>
@@ -4254,7 +4278,7 @@
       <w:szCs w:val="22"/>
     </w:rPr>
   </w:style>
-  <w:style w:type="paragraph" w:styleId="TDC9">
+  <w:style w:type="paragraph" w:styleId="TOC9">
     <w:name w:val="toc 9"/>
     <w:basedOn w:val="Normal"/>
     <w:next w:val="Normal"/>
@@ -4267,10 +4291,10 @@
       <w:szCs w:val="22"/>
     </w:rPr>
   </w:style>
-  <w:style w:type="character" w:customStyle="1" w:styleId="Ttulo1Car">
-    <w:name w:val="Título 1 Car"/>
-    <w:basedOn w:val="Fuentedeprrafopredeter"/>
-    <w:link w:val="Ttulo1"/>
+  <w:style w:type="character" w:customStyle="1" w:styleId="Heading1Char">
+    <w:name w:val="Heading 1 Char"/>
+    <w:basedOn w:val="DefaultParagraphFont"/>
+    <w:link w:val="Heading1"/>
     <w:uiPriority w:val="9"/>
     <w:rsid w:val="000A4F39"/>
     <w:rPr>
@@ -4280,9 +4304,9 @@
       <w:szCs w:val="32"/>
     </w:rPr>
   </w:style>
-  <w:style w:type="character" w:styleId="Hipervnculo">
+  <w:style w:type="character" w:styleId="Hyperlink">
     <w:name w:val="Hyperlink"/>
-    <w:basedOn w:val="Fuentedeprrafopredeter"/>
+    <w:basedOn w:val="DefaultParagraphFont"/>
     <w:uiPriority w:val="99"/>
     <w:unhideWhenUsed/>
     <w:rsid w:val="007773E3"/>
@@ -4291,9 +4315,9 @@
       <w:u w:val="single"/>
     </w:rPr>
   </w:style>
-  <w:style w:type="table" w:styleId="Tablaconcuadrcula">
+  <w:style w:type="table" w:styleId="TableGrid">
     <w:name w:val="Table Grid"/>
-    <w:basedOn w:val="Tablanormal"/>
+    <w:basedOn w:val="TableNormal"/>
     <w:uiPriority w:val="39"/>
     <w:rsid w:val="00B14AA8"/>
     <w:tblPr>
@@ -4314,10 +4338,10 @@
       </w:tblCellMar>
     </w:tblPr>
   </w:style>
-  <w:style w:type="character" w:customStyle="1" w:styleId="Ttulo2Car">
-    <w:name w:val="Título 2 Car"/>
-    <w:basedOn w:val="Fuentedeprrafopredeter"/>
-    <w:link w:val="Ttulo2"/>
+  <w:style w:type="character" w:customStyle="1" w:styleId="Heading2Char">
+    <w:name w:val="Heading 2 Char"/>
+    <w:basedOn w:val="DefaultParagraphFont"/>
+    <w:link w:val="Heading2"/>
     <w:uiPriority w:val="9"/>
     <w:rsid w:val="0055486D"/>
     <w:rPr>

</xml_diff>